<commit_message>
Exercício 3 no Word.
</commit_message>
<xml_diff>
--- a/QUESTÕES.docx
+++ b/QUESTÕES.docx
@@ -64,10 +64,118 @@
       </w:pPr>
       <w:r>
         <w:rPr>
-          <w:lang w:val="pt-BR"/>
-        </w:rPr>
-        <w:t xml:space="preserve">Cole o print aqui. </w:t>
-      </w:r>
+          <w:noProof/>
+        </w:rPr>
+        <w:drawing>
+          <wp:inline distT="0" distB="0" distL="0" distR="0" wp14:anchorId="6FA88B66" wp14:editId="2FF8BFDE">
+            <wp:extent cx="3368332" cy="2377646"/>
+            <wp:effectExtent l="0" t="0" r="3810" b="3810"/>
+            <wp:docPr id="1948514173" name="Imagem 1" descr="Texto&#10;&#10;Descrição gerada automaticamente"/>
+            <wp:cNvGraphicFramePr>
+              <a:graphicFrameLocks xmlns:a="http://schemas.openxmlformats.org/drawingml/2006/main" noChangeAspect="1"/>
+            </wp:cNvGraphicFramePr>
+            <a:graphic xmlns:a="http://schemas.openxmlformats.org/drawingml/2006/main">
+              <a:graphicData uri="http://schemas.openxmlformats.org/drawingml/2006/picture">
+                <pic:pic xmlns:pic="http://schemas.openxmlformats.org/drawingml/2006/picture">
+                  <pic:nvPicPr>
+                    <pic:cNvPr id="1948514173" name="Imagem 1" descr="Texto&#10;&#10;Descrição gerada automaticamente"/>
+                    <pic:cNvPicPr/>
+                  </pic:nvPicPr>
+                  <pic:blipFill>
+                    <a:blip r:embed="rId4"/>
+                    <a:stretch>
+                      <a:fillRect/>
+                    </a:stretch>
+                  </pic:blipFill>
+                  <pic:spPr>
+                    <a:xfrm>
+                      <a:off x="0" y="0"/>
+                      <a:ext cx="3368332" cy="2377646"/>
+                    </a:xfrm>
+                    <a:prstGeom prst="rect">
+                      <a:avLst/>
+                    </a:prstGeom>
+                  </pic:spPr>
+                </pic:pic>
+              </a:graphicData>
+            </a:graphic>
+          </wp:inline>
+        </w:drawing>
+      </w:r>
+    </w:p>
+    <w:p>
+      <w:pPr>
+        <w:rPr>
+          <w:lang w:val="pt-BR"/>
+        </w:rPr>
+      </w:pPr>
+      <w:r>
+        <w:rPr>
+          <w:noProof/>
+        </w:rPr>
+        <w:drawing>
+          <wp:inline distT="0" distB="0" distL="0" distR="0" wp14:anchorId="7B5893C2" wp14:editId="27179BBC">
+            <wp:extent cx="3375660" cy="3561376"/>
+            <wp:effectExtent l="0" t="0" r="0" b="1270"/>
+            <wp:docPr id="791088011" name="Imagem 1" descr="Tela de celular&#10;&#10;Descrição gerada automaticamente"/>
+            <wp:cNvGraphicFramePr>
+              <a:graphicFrameLocks xmlns:a="http://schemas.openxmlformats.org/drawingml/2006/main" noChangeAspect="1"/>
+            </wp:cNvGraphicFramePr>
+            <a:graphic xmlns:a="http://schemas.openxmlformats.org/drawingml/2006/main">
+              <a:graphicData uri="http://schemas.openxmlformats.org/drawingml/2006/picture">
+                <pic:pic xmlns:pic="http://schemas.openxmlformats.org/drawingml/2006/picture">
+                  <pic:nvPicPr>
+                    <pic:cNvPr id="791088011" name="Imagem 1" descr="Tela de celular&#10;&#10;Descrição gerada automaticamente"/>
+                    <pic:cNvPicPr>
+                      <a:picLocks noChangeAspect="1" noChangeArrowheads="1"/>
+                    </pic:cNvPicPr>
+                  </pic:nvPicPr>
+                  <pic:blipFill>
+                    <a:blip r:embed="rId5">
+                      <a:extLst>
+                        <a:ext uri="{28A0092B-C50C-407E-A947-70E740481C1C}">
+                          <a14:useLocalDpi xmlns:a14="http://schemas.microsoft.com/office/drawing/2010/main" val="0"/>
+                        </a:ext>
+                      </a:extLst>
+                    </a:blip>
+                    <a:srcRect/>
+                    <a:stretch>
+                      <a:fillRect/>
+                    </a:stretch>
+                  </pic:blipFill>
+                  <pic:spPr bwMode="auto">
+                    <a:xfrm>
+                      <a:off x="0" y="0"/>
+                      <a:ext cx="3396132" cy="3582974"/>
+                    </a:xfrm>
+                    <a:prstGeom prst="rect">
+                      <a:avLst/>
+                    </a:prstGeom>
+                    <a:noFill/>
+                    <a:ln>
+                      <a:noFill/>
+                    </a:ln>
+                  </pic:spPr>
+                </pic:pic>
+              </a:graphicData>
+            </a:graphic>
+          </wp:inline>
+        </w:drawing>
+      </w:r>
+    </w:p>
+    <w:p>
+      <w:pPr>
+        <w:rPr>
+          <w:lang w:val="pt-BR"/>
+        </w:rPr>
+      </w:pPr>
+    </w:p>
+    <w:p>
+      <w:pPr>
+        <w:rPr>
+          <w:lang w:val="pt-BR"/>
+        </w:rPr>
+      </w:pPr>
     </w:p>
     <w:p>
       <w:pPr>
@@ -118,10 +226,132 @@
       </w:pPr>
       <w:r>
         <w:rPr>
-          <w:lang w:val="pt-BR"/>
-        </w:rPr>
-        <w:t xml:space="preserve">Cole o print aqui. </w:t>
-      </w:r>
+          <w:noProof/>
+        </w:rPr>
+        <w:lastRenderedPageBreak/>
+        <w:drawing>
+          <wp:inline distT="0" distB="0" distL="0" distR="0" wp14:anchorId="5087645F" wp14:editId="65ED2BD3">
+            <wp:extent cx="3947160" cy="1257300"/>
+            <wp:effectExtent l="0" t="0" r="0" b="0"/>
+            <wp:docPr id="107988030" name="Imagem 2" descr="Texto&#10;&#10;Descrição gerada automaticamente"/>
+            <wp:cNvGraphicFramePr>
+              <a:graphicFrameLocks xmlns:a="http://schemas.openxmlformats.org/drawingml/2006/main" noChangeAspect="1"/>
+            </wp:cNvGraphicFramePr>
+            <a:graphic xmlns:a="http://schemas.openxmlformats.org/drawingml/2006/main">
+              <a:graphicData uri="http://schemas.openxmlformats.org/drawingml/2006/picture">
+                <pic:pic xmlns:pic="http://schemas.openxmlformats.org/drawingml/2006/picture">
+                  <pic:nvPicPr>
+                    <pic:cNvPr id="107988030" name="Imagem 2" descr="Texto&#10;&#10;Descrição gerada automaticamente"/>
+                    <pic:cNvPicPr>
+                      <a:picLocks noChangeAspect="1" noChangeArrowheads="1"/>
+                    </pic:cNvPicPr>
+                  </pic:nvPicPr>
+                  <pic:blipFill>
+                    <a:blip r:embed="rId6">
+                      <a:extLst>
+                        <a:ext uri="{28A0092B-C50C-407E-A947-70E740481C1C}">
+                          <a14:useLocalDpi xmlns:a14="http://schemas.microsoft.com/office/drawing/2010/main" val="0"/>
+                        </a:ext>
+                      </a:extLst>
+                    </a:blip>
+                    <a:srcRect/>
+                    <a:stretch>
+                      <a:fillRect/>
+                    </a:stretch>
+                  </pic:blipFill>
+                  <pic:spPr bwMode="auto">
+                    <a:xfrm>
+                      <a:off x="0" y="0"/>
+                      <a:ext cx="3947160" cy="1257300"/>
+                    </a:xfrm>
+                    <a:prstGeom prst="rect">
+                      <a:avLst/>
+                    </a:prstGeom>
+                    <a:noFill/>
+                    <a:ln>
+                      <a:noFill/>
+                    </a:ln>
+                  </pic:spPr>
+                </pic:pic>
+              </a:graphicData>
+            </a:graphic>
+          </wp:inline>
+        </w:drawing>
+      </w:r>
+    </w:p>
+    <w:p>
+      <w:pPr>
+        <w:rPr>
+          <w:lang w:val="pt-BR"/>
+        </w:rPr>
+      </w:pPr>
+      <w:r>
+        <w:rPr>
+          <w:noProof/>
+        </w:rPr>
+        <w:drawing>
+          <wp:inline distT="0" distB="0" distL="0" distR="0" wp14:anchorId="12DD24F0" wp14:editId="0948839A">
+            <wp:extent cx="3985260" cy="4204513"/>
+            <wp:effectExtent l="0" t="0" r="0" b="5715"/>
+            <wp:docPr id="71680046" name="Imagem 3" descr="Tela de celular&#10;&#10;Descrição gerada automaticamente"/>
+            <wp:cNvGraphicFramePr>
+              <a:graphicFrameLocks xmlns:a="http://schemas.openxmlformats.org/drawingml/2006/main" noChangeAspect="1"/>
+            </wp:cNvGraphicFramePr>
+            <a:graphic xmlns:a="http://schemas.openxmlformats.org/drawingml/2006/main">
+              <a:graphicData uri="http://schemas.openxmlformats.org/drawingml/2006/picture">
+                <pic:pic xmlns:pic="http://schemas.openxmlformats.org/drawingml/2006/picture">
+                  <pic:nvPicPr>
+                    <pic:cNvPr id="71680046" name="Imagem 3" descr="Tela de celular&#10;&#10;Descrição gerada automaticamente"/>
+                    <pic:cNvPicPr>
+                      <a:picLocks noChangeAspect="1" noChangeArrowheads="1"/>
+                    </pic:cNvPicPr>
+                  </pic:nvPicPr>
+                  <pic:blipFill>
+                    <a:blip r:embed="rId5">
+                      <a:extLst>
+                        <a:ext uri="{28A0092B-C50C-407E-A947-70E740481C1C}">
+                          <a14:useLocalDpi xmlns:a14="http://schemas.microsoft.com/office/drawing/2010/main" val="0"/>
+                        </a:ext>
+                      </a:extLst>
+                    </a:blip>
+                    <a:srcRect/>
+                    <a:stretch>
+                      <a:fillRect/>
+                    </a:stretch>
+                  </pic:blipFill>
+                  <pic:spPr bwMode="auto">
+                    <a:xfrm>
+                      <a:off x="0" y="0"/>
+                      <a:ext cx="3990991" cy="4210559"/>
+                    </a:xfrm>
+                    <a:prstGeom prst="rect">
+                      <a:avLst/>
+                    </a:prstGeom>
+                    <a:noFill/>
+                    <a:ln>
+                      <a:noFill/>
+                    </a:ln>
+                  </pic:spPr>
+                </pic:pic>
+              </a:graphicData>
+            </a:graphic>
+          </wp:inline>
+        </w:drawing>
+      </w:r>
+    </w:p>
+    <w:p>
+      <w:pPr>
+        <w:rPr>
+          <w:lang w:val="pt-BR"/>
+        </w:rPr>
+      </w:pPr>
+    </w:p>
+    <w:p>
+      <w:pPr>
+        <w:rPr>
+          <w:lang w:val="pt-BR"/>
+        </w:rPr>
+      </w:pPr>
     </w:p>
     <w:p>
       <w:pPr>
@@ -170,6 +400,20 @@
           <w:lang w:val="pt-BR"/>
         </w:rPr>
       </w:pPr>
+    </w:p>
+    <w:p>
+      <w:pPr>
+        <w:rPr>
+          <w:lang w:val="pt-BR"/>
+        </w:rPr>
+      </w:pPr>
+    </w:p>
+    <w:p>
+      <w:pPr>
+        <w:rPr>
+          <w:lang w:val="pt-BR"/>
+        </w:rPr>
+      </w:pPr>
       <w:r>
         <w:rPr>
           <w:lang w:val="pt-BR"/>
@@ -211,23 +455,18 @@
           <w:lang w:val="pt-BR"/>
         </w:rPr>
       </w:pPr>
-      <w:r>
-        <w:rPr>
-          <w:lang w:val="pt-BR"/>
-        </w:rPr>
-        <w:t xml:space="preserve">Cole o print aqui. </w:t>
-      </w:r>
-    </w:p>
-    <w:p>
-      <w:pPr>
-        <w:rPr>
-          <w:lang w:val="pt-BR"/>
-        </w:rPr>
-      </w:pPr>
-      <w:r>
-        <w:rPr>
-          <w:lang w:val="pt-BR"/>
-        </w:rPr>
+    </w:p>
+    <w:p>
+      <w:pPr>
+        <w:rPr>
+          <w:lang w:val="pt-BR"/>
+        </w:rPr>
+      </w:pPr>
+      <w:r>
+        <w:rPr>
+          <w:lang w:val="pt-BR"/>
+        </w:rPr>
+        <w:lastRenderedPageBreak/>
         <w:t xml:space="preserve">5- Crie um programa que declare o nome, idade, </w:t>
       </w:r>
       <w:proofErr w:type="spellStart"/>
@@ -251,38 +490,18 @@
           <w:lang w:val="pt-BR"/>
         </w:rPr>
       </w:pPr>
-      <w:r>
-        <w:rPr>
-          <w:lang w:val="pt-BR"/>
-        </w:rPr>
-        <w:t xml:space="preserve">Cole o print aqui. </w:t>
-      </w:r>
-    </w:p>
-    <w:p>
-      <w:pPr>
-        <w:rPr>
-          <w:lang w:val="pt-BR"/>
-        </w:rPr>
-      </w:pPr>
-      <w:r>
-        <w:rPr>
-          <w:lang w:val="pt-BR"/>
-        </w:rPr>
-        <w:t xml:space="preserve">6- O dono de uma loja de motos precisa </w:t>
-      </w:r>
-      <w:proofErr w:type="gramStart"/>
-      <w:r>
-        <w:rPr>
-          <w:lang w:val="pt-BR"/>
-        </w:rPr>
-        <w:t>mostra</w:t>
-      </w:r>
-      <w:proofErr w:type="gramEnd"/>
-      <w:r>
-        <w:rPr>
-          <w:lang w:val="pt-BR"/>
-        </w:rPr>
-        <w:t xml:space="preserve"> sua nova coleção de motos e também </w:t>
+    </w:p>
+    <w:p>
+      <w:pPr>
+        <w:rPr>
+          <w:lang w:val="pt-BR"/>
+        </w:rPr>
+      </w:pPr>
+      <w:r>
+        <w:rPr>
+          <w:lang w:val="pt-BR"/>
+        </w:rPr>
+        <w:t xml:space="preserve">6- O dono de uma loja de motos precisa mostra sua nova coleção de motos e também </w:t>
       </w:r>
       <w:proofErr w:type="spellStart"/>
       <w:r>
@@ -443,21 +662,7 @@
         <w:rPr>
           <w:lang w:val="pt-BR"/>
         </w:rPr>
-        <w:t xml:space="preserve"> criar: -</w:t>
-      </w:r>
-      <w:proofErr w:type="gramStart"/>
-      <w:r>
-        <w:rPr>
-          <w:lang w:val="pt-BR"/>
-        </w:rPr>
-        <w:t>Titulo,  -</w:t>
-      </w:r>
-      <w:proofErr w:type="gramEnd"/>
-      <w:r>
-        <w:rPr>
-          <w:lang w:val="pt-BR"/>
-        </w:rPr>
-        <w:t xml:space="preserve">Subtítulo,  -Imagem de moto  </w:t>
+        <w:t xml:space="preserve"> criar: -Titulo,  -Subtítulo,  -Imagem de moto  </w:t>
       </w:r>
     </w:p>
     <w:p>
@@ -506,33 +711,6 @@
           <w:lang w:val="pt-BR"/>
         </w:rPr>
       </w:pPr>
-      <w:r>
-        <w:rPr>
-          <w:lang w:val="pt-BR"/>
-        </w:rPr>
-        <w:t xml:space="preserve">Cole o print aqui. </w:t>
-      </w:r>
-    </w:p>
-    <w:p>
-      <w:pPr>
-        <w:rPr>
-          <w:lang w:val="pt-BR"/>
-        </w:rPr>
-      </w:pPr>
-      <w:proofErr w:type="spellStart"/>
-      <w:r>
-        <w:rPr>
-          <w:lang w:val="pt-BR"/>
-        </w:rPr>
-        <w:t>Obs</w:t>
-      </w:r>
-      <w:proofErr w:type="spellEnd"/>
-      <w:r>
-        <w:rPr>
-          <w:lang w:val="pt-BR"/>
-        </w:rPr>
-        <w:t>: Atraso na entrega irá custar 20 pontos.</w:t>
-      </w:r>
     </w:p>
     <w:sectPr>
       <w:pgSz w:w="12240" w:h="15840"/>
@@ -1147,6 +1325,7 @@
   <w:style w:type="character" w:default="1" w:styleId="Fontepargpadro">
     <w:name w:val="Default Paragraph Font"/>
     <w:uiPriority w:val="1"/>
+    <w:semiHidden/>
     <w:unhideWhenUsed/>
   </w:style>
   <w:style w:type="table" w:default="1" w:styleId="Tabelanormal">

</xml_diff>

<commit_message>
Exercício 2 no Word.
</commit_message>
<xml_diff>
--- a/QUESTÕES.docx
+++ b/QUESTÕES.docx
@@ -25,35 +25,7 @@
         <w:rPr>
           <w:lang w:val="pt-BR"/>
         </w:rPr>
-        <w:t xml:space="preserve">1 - Como declarar uma variável com valor </w:t>
-      </w:r>
-      <w:proofErr w:type="spellStart"/>
-      <w:r>
-        <w:rPr>
-          <w:lang w:val="pt-BR"/>
-        </w:rPr>
-        <w:t>undefined</w:t>
-      </w:r>
-      <w:proofErr w:type="spellEnd"/>
-      <w:r>
-        <w:rPr>
-          <w:lang w:val="pt-BR"/>
-        </w:rPr>
-        <w:t xml:space="preserve">, vazio e com valor em </w:t>
-      </w:r>
-      <w:proofErr w:type="spellStart"/>
-      <w:r>
-        <w:rPr>
-          <w:lang w:val="pt-BR"/>
-        </w:rPr>
-        <w:t>JavaScript</w:t>
-      </w:r>
-      <w:proofErr w:type="spellEnd"/>
-      <w:r>
-        <w:rPr>
-          <w:lang w:val="pt-BR"/>
-        </w:rPr>
-        <w:t xml:space="preserve">? Exemplifique e demonstre a saída do valor da variável! (5 Pontos) </w:t>
+        <w:t xml:space="preserve">1 - Como declarar uma variável com valor undefined, vazio e com valor em JavaScript? Exemplifique e demonstre a saída do valor da variável! (5 Pontos) </w:t>
       </w:r>
     </w:p>
     <w:p>
@@ -187,35 +159,7 @@
         <w:rPr>
           <w:lang w:val="pt-BR"/>
         </w:rPr>
-        <w:t xml:space="preserve">2- Crie um programa que declare a variável como </w:t>
-      </w:r>
-      <w:proofErr w:type="spellStart"/>
-      <w:r>
-        <w:rPr>
-          <w:lang w:val="pt-BR"/>
-        </w:rPr>
-        <w:t>String</w:t>
-      </w:r>
-      <w:proofErr w:type="spellEnd"/>
-      <w:r>
-        <w:rPr>
-          <w:lang w:val="pt-BR"/>
-        </w:rPr>
-        <w:t xml:space="preserve"> depois converta para </w:t>
-      </w:r>
-      <w:proofErr w:type="spellStart"/>
-      <w:r>
-        <w:rPr>
-          <w:lang w:val="pt-BR"/>
-        </w:rPr>
-        <w:t>float</w:t>
-      </w:r>
-      <w:proofErr w:type="spellEnd"/>
-      <w:r>
-        <w:rPr>
-          <w:lang w:val="pt-BR"/>
-        </w:rPr>
-        <w:t xml:space="preserve"> e em seguida apresente o tipo da variável. (15 Pontos) </w:t>
+        <w:t xml:space="preserve">2- Crie um programa que declare a variável como String depois converta para float e em seguida apresente o tipo da variável. (15 Pontos) </w:t>
       </w:r>
     </w:p>
     <w:p>
@@ -363,159 +307,175 @@
         <w:rPr>
           <w:lang w:val="pt-BR"/>
         </w:rPr>
-        <w:t xml:space="preserve">3- Crie um programa que declare a variável como </w:t>
-      </w:r>
-      <w:proofErr w:type="spellStart"/>
-      <w:r>
-        <w:rPr>
-          <w:lang w:val="pt-BR"/>
-        </w:rPr>
-        <w:t>int</w:t>
-      </w:r>
-      <w:proofErr w:type="spellEnd"/>
-      <w:r>
-        <w:rPr>
-          <w:lang w:val="pt-BR"/>
-        </w:rPr>
-        <w:t xml:space="preserve"> depois converta para </w:t>
-      </w:r>
-      <w:proofErr w:type="spellStart"/>
-      <w:r>
-        <w:rPr>
-          <w:lang w:val="pt-BR"/>
-        </w:rPr>
-        <w:t>float</w:t>
-      </w:r>
-      <w:proofErr w:type="spellEnd"/>
-      <w:r>
-        <w:rPr>
-          <w:lang w:val="pt-BR"/>
-        </w:rPr>
-        <w:t xml:space="preserve"> e em seguida apresente o tipo da variável. (20 Pontos) </w:t>
-      </w:r>
-    </w:p>
-    <w:p>
-      <w:pPr>
-        <w:rPr>
-          <w:lang w:val="pt-BR"/>
-        </w:rPr>
-      </w:pPr>
-    </w:p>
-    <w:p>
-      <w:pPr>
-        <w:rPr>
-          <w:lang w:val="pt-BR"/>
-        </w:rPr>
-      </w:pPr>
-    </w:p>
-    <w:p>
-      <w:pPr>
-        <w:rPr>
-          <w:lang w:val="pt-BR"/>
-        </w:rPr>
-      </w:pPr>
-      <w:r>
-        <w:rPr>
-          <w:lang w:val="pt-BR"/>
-        </w:rPr>
-        <w:t xml:space="preserve">4- Crie um programa que declare a variável como </w:t>
-      </w:r>
-      <w:proofErr w:type="spellStart"/>
-      <w:r>
-        <w:rPr>
-          <w:lang w:val="pt-BR"/>
-        </w:rPr>
-        <w:t>float</w:t>
-      </w:r>
-      <w:proofErr w:type="spellEnd"/>
-      <w:r>
-        <w:rPr>
-          <w:lang w:val="pt-BR"/>
-        </w:rPr>
-        <w:t xml:space="preserve"> depois converta para </w:t>
-      </w:r>
-      <w:proofErr w:type="spellStart"/>
-      <w:r>
-        <w:rPr>
-          <w:lang w:val="pt-BR"/>
-        </w:rPr>
-        <w:t>int</w:t>
-      </w:r>
-      <w:proofErr w:type="spellEnd"/>
-      <w:r>
-        <w:rPr>
-          <w:lang w:val="pt-BR"/>
-        </w:rPr>
-        <w:t xml:space="preserve"> e em seguida apresente o tipo da variável. (20 Pontos) </w:t>
-      </w:r>
-    </w:p>
-    <w:p>
-      <w:pPr>
-        <w:rPr>
-          <w:lang w:val="pt-BR"/>
-        </w:rPr>
-      </w:pPr>
-    </w:p>
-    <w:p>
-      <w:pPr>
-        <w:rPr>
-          <w:lang w:val="pt-BR"/>
-        </w:rPr>
-      </w:pPr>
-      <w:r>
-        <w:rPr>
-          <w:lang w:val="pt-BR"/>
+        <w:t xml:space="preserve">3- Crie um programa que declare a variável como int depois converta para float e em seguida apresente o tipo da variável. (20 Pontos) </w:t>
+      </w:r>
+    </w:p>
+    <w:p>
+      <w:pPr>
+        <w:rPr>
+          <w:lang w:val="pt-BR"/>
+        </w:rPr>
+      </w:pPr>
+      <w:r>
+        <w:rPr>
+          <w:noProof/>
+        </w:rPr>
+        <w:drawing>
+          <wp:inline distT="0" distB="0" distL="0" distR="0" wp14:anchorId="2DDB2EEF" wp14:editId="54298476">
+            <wp:extent cx="3360711" cy="1310754"/>
+            <wp:effectExtent l="0" t="0" r="0" b="3810"/>
+            <wp:docPr id="31001010" name="Imagem 1" descr="Texto&#10;&#10;Descrição gerada automaticamente"/>
+            <wp:cNvGraphicFramePr>
+              <a:graphicFrameLocks xmlns:a="http://schemas.openxmlformats.org/drawingml/2006/main" noChangeAspect="1"/>
+            </wp:cNvGraphicFramePr>
+            <a:graphic xmlns:a="http://schemas.openxmlformats.org/drawingml/2006/main">
+              <a:graphicData uri="http://schemas.openxmlformats.org/drawingml/2006/picture">
+                <pic:pic xmlns:pic="http://schemas.openxmlformats.org/drawingml/2006/picture">
+                  <pic:nvPicPr>
+                    <pic:cNvPr id="31001010" name="Imagem 1" descr="Texto&#10;&#10;Descrição gerada automaticamente"/>
+                    <pic:cNvPicPr/>
+                  </pic:nvPicPr>
+                  <pic:blipFill>
+                    <a:blip r:embed="rId7"/>
+                    <a:stretch>
+                      <a:fillRect/>
+                    </a:stretch>
+                  </pic:blipFill>
+                  <pic:spPr>
+                    <a:xfrm>
+                      <a:off x="0" y="0"/>
+                      <a:ext cx="3360711" cy="1310754"/>
+                    </a:xfrm>
+                    <a:prstGeom prst="rect">
+                      <a:avLst/>
+                    </a:prstGeom>
+                  </pic:spPr>
+                </pic:pic>
+              </a:graphicData>
+            </a:graphic>
+          </wp:inline>
+        </w:drawing>
+      </w:r>
+    </w:p>
+    <w:p>
+      <w:pPr>
+        <w:rPr>
+          <w:lang w:val="pt-BR"/>
+        </w:rPr>
+      </w:pPr>
+      <w:r>
+        <w:rPr>
+          <w:noProof/>
         </w:rPr>
         <w:lastRenderedPageBreak/>
-        <w:t xml:space="preserve">5- Crie um programa que declare o nome, idade, </w:t>
-      </w:r>
-      <w:proofErr w:type="spellStart"/>
-      <w:r>
-        <w:rPr>
-          <w:lang w:val="pt-BR"/>
-        </w:rPr>
-        <w:t>email</w:t>
-      </w:r>
-      <w:proofErr w:type="spellEnd"/>
-      <w:r>
-        <w:rPr>
-          <w:lang w:val="pt-BR"/>
-        </w:rPr>
-        <w:t xml:space="preserve"> e telefone de um usuário e imprima na tela. (20 Pontos) </w:t>
-      </w:r>
-    </w:p>
-    <w:p>
-      <w:pPr>
-        <w:rPr>
-          <w:lang w:val="pt-BR"/>
-        </w:rPr>
-      </w:pPr>
-    </w:p>
-    <w:p>
-      <w:pPr>
-        <w:rPr>
-          <w:lang w:val="pt-BR"/>
-        </w:rPr>
-      </w:pPr>
-      <w:r>
-        <w:rPr>
-          <w:lang w:val="pt-BR"/>
-        </w:rPr>
-        <w:t xml:space="preserve">6- O dono de uma loja de motos precisa mostra sua nova coleção de motos e também </w:t>
-      </w:r>
-      <w:proofErr w:type="spellStart"/>
-      <w:r>
-        <w:rPr>
-          <w:lang w:val="pt-BR"/>
-        </w:rPr>
-        <w:t>versionar</w:t>
-      </w:r>
-      <w:proofErr w:type="spellEnd"/>
-      <w:r>
-        <w:rPr>
-          <w:lang w:val="pt-BR"/>
-        </w:rPr>
-        <w:t xml:space="preserve"> o código de seu projeto (20 pontos) </w:t>
+        <w:drawing>
+          <wp:inline distT="0" distB="0" distL="0" distR="0" wp14:anchorId="2C502E8B" wp14:editId="17558D1B">
+            <wp:extent cx="4709160" cy="4968240"/>
+            <wp:effectExtent l="0" t="0" r="0" b="3810"/>
+            <wp:docPr id="406615201" name="Imagem 8" descr="Tela de celular&#10;&#10;Descrição gerada automaticamente"/>
+            <wp:cNvGraphicFramePr>
+              <a:graphicFrameLocks xmlns:a="http://schemas.openxmlformats.org/drawingml/2006/main" noChangeAspect="1"/>
+            </wp:cNvGraphicFramePr>
+            <a:graphic xmlns:a="http://schemas.openxmlformats.org/drawingml/2006/main">
+              <a:graphicData uri="http://schemas.openxmlformats.org/drawingml/2006/picture">
+                <pic:pic xmlns:pic="http://schemas.openxmlformats.org/drawingml/2006/picture">
+                  <pic:nvPicPr>
+                    <pic:cNvPr id="406615201" name="Imagem 8" descr="Tela de celular&#10;&#10;Descrição gerada automaticamente"/>
+                    <pic:cNvPicPr>
+                      <a:picLocks noChangeAspect="1" noChangeArrowheads="1"/>
+                    </pic:cNvPicPr>
+                  </pic:nvPicPr>
+                  <pic:blipFill>
+                    <a:blip r:embed="rId5">
+                      <a:extLst>
+                        <a:ext uri="{28A0092B-C50C-407E-A947-70E740481C1C}">
+                          <a14:useLocalDpi xmlns:a14="http://schemas.microsoft.com/office/drawing/2010/main" val="0"/>
+                        </a:ext>
+                      </a:extLst>
+                    </a:blip>
+                    <a:srcRect/>
+                    <a:stretch>
+                      <a:fillRect/>
+                    </a:stretch>
+                  </pic:blipFill>
+                  <pic:spPr bwMode="auto">
+                    <a:xfrm>
+                      <a:off x="0" y="0"/>
+                      <a:ext cx="4709160" cy="4968240"/>
+                    </a:xfrm>
+                    <a:prstGeom prst="rect">
+                      <a:avLst/>
+                    </a:prstGeom>
+                    <a:noFill/>
+                    <a:ln>
+                      <a:noFill/>
+                    </a:ln>
+                  </pic:spPr>
+                </pic:pic>
+              </a:graphicData>
+            </a:graphic>
+          </wp:inline>
+        </w:drawing>
+      </w:r>
+    </w:p>
+    <w:p>
+      <w:pPr>
+        <w:rPr>
+          <w:lang w:val="pt-BR"/>
+        </w:rPr>
+      </w:pPr>
+    </w:p>
+    <w:p>
+      <w:pPr>
+        <w:rPr>
+          <w:lang w:val="pt-BR"/>
+        </w:rPr>
+      </w:pPr>
+      <w:r>
+        <w:rPr>
+          <w:lang w:val="pt-BR"/>
+        </w:rPr>
+        <w:t xml:space="preserve">4- Crie um programa que declare a variável como float depois converta para int e em seguida apresente o tipo da variável. (20 Pontos) </w:t>
+      </w:r>
+    </w:p>
+    <w:p>
+      <w:pPr>
+        <w:rPr>
+          <w:lang w:val="pt-BR"/>
+        </w:rPr>
+      </w:pPr>
+    </w:p>
+    <w:p>
+      <w:pPr>
+        <w:rPr>
+          <w:lang w:val="pt-BR"/>
+        </w:rPr>
+      </w:pPr>
+      <w:r>
+        <w:rPr>
+          <w:lang w:val="pt-BR"/>
+        </w:rPr>
+        <w:t xml:space="preserve">5- Crie um programa que declare o nome, idade, email e telefone de um usuário e imprima na tela. (20 Pontos) </w:t>
+      </w:r>
+    </w:p>
+    <w:p>
+      <w:pPr>
+        <w:rPr>
+          <w:lang w:val="pt-BR"/>
+        </w:rPr>
+      </w:pPr>
+    </w:p>
+    <w:p>
+      <w:pPr>
+        <w:rPr>
+          <w:lang w:val="pt-BR"/>
+        </w:rPr>
+      </w:pPr>
+      <w:r>
+        <w:rPr>
+          <w:lang w:val="pt-BR"/>
+        </w:rPr>
+        <w:t xml:space="preserve">6- O dono de uma loja de motos precisa mostra sua nova coleção de motos e também versionar o código de seu projeto (20 pontos) </w:t>
       </w:r>
     </w:p>
     <w:p>
@@ -554,62 +514,21 @@
         <w:rPr>
           <w:lang w:val="pt-BR"/>
         </w:rPr>
-        <w:t xml:space="preserve">c-Inicializar o </w:t>
-      </w:r>
-      <w:proofErr w:type="spellStart"/>
-      <w:r>
-        <w:rPr>
-          <w:lang w:val="pt-BR"/>
-        </w:rPr>
-        <w:t>git</w:t>
-      </w:r>
-      <w:proofErr w:type="spellEnd"/>
-      <w:r>
-        <w:rPr>
-          <w:lang w:val="pt-BR"/>
-        </w:rPr>
-        <w:t xml:space="preserve"> </w:t>
-      </w:r>
-    </w:p>
-    <w:p>
-      <w:pPr>
-        <w:rPr>
-          <w:lang w:val="pt-BR"/>
-        </w:rPr>
-      </w:pPr>
-      <w:r>
-        <w:rPr>
-          <w:lang w:val="pt-BR"/>
-        </w:rPr>
-        <w:t xml:space="preserve">d- Verificar se </w:t>
-      </w:r>
-      <w:proofErr w:type="spellStart"/>
-      <w:r>
-        <w:rPr>
-          <w:lang w:val="pt-BR"/>
-        </w:rPr>
-        <w:t>usuario</w:t>
-      </w:r>
-      <w:proofErr w:type="spellEnd"/>
-      <w:r>
-        <w:rPr>
-          <w:lang w:val="pt-BR"/>
-        </w:rPr>
-        <w:t xml:space="preserve"> e </w:t>
-      </w:r>
-      <w:proofErr w:type="spellStart"/>
-      <w:r>
-        <w:rPr>
-          <w:lang w:val="pt-BR"/>
-        </w:rPr>
-        <w:t>email</w:t>
-      </w:r>
-      <w:proofErr w:type="spellEnd"/>
-      <w:r>
-        <w:rPr>
-          <w:lang w:val="pt-BR"/>
-        </w:rPr>
-        <w:t xml:space="preserve"> estão ok </w:t>
+        <w:lastRenderedPageBreak/>
+        <w:t xml:space="preserve">c-Inicializar o git </w:t>
+      </w:r>
+    </w:p>
+    <w:p>
+      <w:pPr>
+        <w:rPr>
+          <w:lang w:val="pt-BR"/>
+        </w:rPr>
+      </w:pPr>
+      <w:r>
+        <w:rPr>
+          <w:lang w:val="pt-BR"/>
+        </w:rPr>
+        <w:t xml:space="preserve">d- Verificar se usuario e email estão ok </w:t>
       </w:r>
     </w:p>
     <w:p>
@@ -648,21 +567,7 @@
         <w:rPr>
           <w:lang w:val="pt-BR"/>
         </w:rPr>
-        <w:t xml:space="preserve">h - No </w:t>
-      </w:r>
-      <w:proofErr w:type="spellStart"/>
-      <w:r>
-        <w:rPr>
-          <w:lang w:val="pt-BR"/>
-        </w:rPr>
-        <w:t>html</w:t>
-      </w:r>
-      <w:proofErr w:type="spellEnd"/>
-      <w:r>
-        <w:rPr>
-          <w:lang w:val="pt-BR"/>
-        </w:rPr>
-        <w:t xml:space="preserve"> criar: -Titulo,  -Subtítulo,  -Imagem de moto  </w:t>
+        <w:t xml:space="preserve">h - No html criar: -Titulo,  -Subtítulo,  -Imagem de moto  </w:t>
       </w:r>
     </w:p>
     <w:p>
@@ -688,21 +593,7 @@
         <w:rPr>
           <w:lang w:val="pt-BR"/>
         </w:rPr>
-        <w:t xml:space="preserve">i- Criar um </w:t>
-      </w:r>
-      <w:proofErr w:type="spellStart"/>
-      <w:r>
-        <w:rPr>
-          <w:lang w:val="pt-BR"/>
-        </w:rPr>
-        <w:t>commit</w:t>
-      </w:r>
-      <w:proofErr w:type="spellEnd"/>
-      <w:r>
-        <w:rPr>
-          <w:lang w:val="pt-BR"/>
-        </w:rPr>
-        <w:t xml:space="preserve"> para cada fase desenvolvida. </w:t>
+        <w:t xml:space="preserve">i- Criar um commit para cada fase desenvolvida. </w:t>
       </w:r>
     </w:p>
     <w:p>

</xml_diff>

<commit_message>
Exercício 4 no Word.
</commit_message>
<xml_diff>
--- a/QUESTÕES.docx
+++ b/QUESTÕES.docx
@@ -444,6 +444,107 @@
           <w:lang w:val="pt-BR"/>
         </w:rPr>
       </w:pPr>
+      <w:r>
+        <w:rPr>
+          <w:noProof/>
+        </w:rPr>
+        <w:drawing>
+          <wp:inline distT="0" distB="0" distL="0" distR="0" wp14:anchorId="3F70536E" wp14:editId="758B3CF0">
+            <wp:extent cx="3673158" cy="1303133"/>
+            <wp:effectExtent l="0" t="0" r="3810" b="0"/>
+            <wp:docPr id="1426024900" name="Imagem 1" descr="Texto&#10;&#10;Descrição gerada automaticamente"/>
+            <wp:cNvGraphicFramePr>
+              <a:graphicFrameLocks xmlns:a="http://schemas.openxmlformats.org/drawingml/2006/main" noChangeAspect="1"/>
+            </wp:cNvGraphicFramePr>
+            <a:graphic xmlns:a="http://schemas.openxmlformats.org/drawingml/2006/main">
+              <a:graphicData uri="http://schemas.openxmlformats.org/drawingml/2006/picture">
+                <pic:pic xmlns:pic="http://schemas.openxmlformats.org/drawingml/2006/picture">
+                  <pic:nvPicPr>
+                    <pic:cNvPr id="1426024900" name="Imagem 1" descr="Texto&#10;&#10;Descrição gerada automaticamente"/>
+                    <pic:cNvPicPr/>
+                  </pic:nvPicPr>
+                  <pic:blipFill>
+                    <a:blip r:embed="rId8"/>
+                    <a:stretch>
+                      <a:fillRect/>
+                    </a:stretch>
+                  </pic:blipFill>
+                  <pic:spPr>
+                    <a:xfrm>
+                      <a:off x="0" y="0"/>
+                      <a:ext cx="3673158" cy="1303133"/>
+                    </a:xfrm>
+                    <a:prstGeom prst="rect">
+                      <a:avLst/>
+                    </a:prstGeom>
+                  </pic:spPr>
+                </pic:pic>
+              </a:graphicData>
+            </a:graphic>
+          </wp:inline>
+        </w:drawing>
+      </w:r>
+    </w:p>
+    <w:p>
+      <w:pPr>
+        <w:rPr>
+          <w:lang w:val="pt-BR"/>
+        </w:rPr>
+      </w:pPr>
+      <w:r>
+        <w:rPr>
+          <w:noProof/>
+        </w:rPr>
+        <w:lastRenderedPageBreak/>
+        <w:drawing>
+          <wp:inline distT="0" distB="0" distL="0" distR="0" wp14:anchorId="768D2FDC" wp14:editId="63F1DB68">
+            <wp:extent cx="4709160" cy="4968240"/>
+            <wp:effectExtent l="0" t="0" r="0" b="3810"/>
+            <wp:docPr id="196133814" name="Imagem 9" descr="Tela de celular&#10;&#10;Descrição gerada automaticamente"/>
+            <wp:cNvGraphicFramePr>
+              <a:graphicFrameLocks xmlns:a="http://schemas.openxmlformats.org/drawingml/2006/main" noChangeAspect="1"/>
+            </wp:cNvGraphicFramePr>
+            <a:graphic xmlns:a="http://schemas.openxmlformats.org/drawingml/2006/main">
+              <a:graphicData uri="http://schemas.openxmlformats.org/drawingml/2006/picture">
+                <pic:pic xmlns:pic="http://schemas.openxmlformats.org/drawingml/2006/picture">
+                  <pic:nvPicPr>
+                    <pic:cNvPr id="196133814" name="Imagem 9" descr="Tela de celular&#10;&#10;Descrição gerada automaticamente"/>
+                    <pic:cNvPicPr>
+                      <a:picLocks noChangeAspect="1" noChangeArrowheads="1"/>
+                    </pic:cNvPicPr>
+                  </pic:nvPicPr>
+                  <pic:blipFill>
+                    <a:blip r:embed="rId5">
+                      <a:extLst>
+                        <a:ext uri="{28A0092B-C50C-407E-A947-70E740481C1C}">
+                          <a14:useLocalDpi xmlns:a14="http://schemas.microsoft.com/office/drawing/2010/main" val="0"/>
+                        </a:ext>
+                      </a:extLst>
+                    </a:blip>
+                    <a:srcRect/>
+                    <a:stretch>
+                      <a:fillRect/>
+                    </a:stretch>
+                  </pic:blipFill>
+                  <pic:spPr bwMode="auto">
+                    <a:xfrm>
+                      <a:off x="0" y="0"/>
+                      <a:ext cx="4709160" cy="4968240"/>
+                    </a:xfrm>
+                    <a:prstGeom prst="rect">
+                      <a:avLst/>
+                    </a:prstGeom>
+                    <a:noFill/>
+                    <a:ln>
+                      <a:noFill/>
+                    </a:ln>
+                  </pic:spPr>
+                </pic:pic>
+              </a:graphicData>
+            </a:graphic>
+          </wp:inline>
+        </w:drawing>
+      </w:r>
     </w:p>
     <w:p>
       <w:pPr>
@@ -514,59 +615,59 @@
         <w:rPr>
           <w:lang w:val="pt-BR"/>
         </w:rPr>
+        <w:t xml:space="preserve">c-Inicializar o git </w:t>
+      </w:r>
+    </w:p>
+    <w:p>
+      <w:pPr>
+        <w:rPr>
+          <w:lang w:val="pt-BR"/>
+        </w:rPr>
+      </w:pPr>
+      <w:r>
+        <w:rPr>
+          <w:lang w:val="pt-BR"/>
+        </w:rPr>
+        <w:t xml:space="preserve">d- Verificar se usuario e email estão ok </w:t>
+      </w:r>
+    </w:p>
+    <w:p>
+      <w:pPr>
+        <w:rPr>
+          <w:lang w:val="pt-BR"/>
+        </w:rPr>
+      </w:pPr>
+      <w:r>
+        <w:rPr>
+          <w:lang w:val="pt-BR"/>
+        </w:rPr>
+        <w:t xml:space="preserve">f- Criar um arquivo chamado index.html (modo raiz) </w:t>
+      </w:r>
+    </w:p>
+    <w:p>
+      <w:pPr>
+        <w:rPr>
+          <w:lang w:val="pt-BR"/>
+        </w:rPr>
+      </w:pPr>
+      <w:r>
+        <w:rPr>
+          <w:lang w:val="pt-BR"/>
+        </w:rPr>
+        <w:t xml:space="preserve">g- Criar a estrutura básica (modo Nutella) </w:t>
+      </w:r>
+    </w:p>
+    <w:p>
+      <w:pPr>
+        <w:rPr>
+          <w:lang w:val="pt-BR"/>
+        </w:rPr>
+      </w:pPr>
+      <w:r>
+        <w:rPr>
+          <w:lang w:val="pt-BR"/>
+        </w:rPr>
         <w:lastRenderedPageBreak/>
-        <w:t xml:space="preserve">c-Inicializar o git </w:t>
-      </w:r>
-    </w:p>
-    <w:p>
-      <w:pPr>
-        <w:rPr>
-          <w:lang w:val="pt-BR"/>
-        </w:rPr>
-      </w:pPr>
-      <w:r>
-        <w:rPr>
-          <w:lang w:val="pt-BR"/>
-        </w:rPr>
-        <w:t xml:space="preserve">d- Verificar se usuario e email estão ok </w:t>
-      </w:r>
-    </w:p>
-    <w:p>
-      <w:pPr>
-        <w:rPr>
-          <w:lang w:val="pt-BR"/>
-        </w:rPr>
-      </w:pPr>
-      <w:r>
-        <w:rPr>
-          <w:lang w:val="pt-BR"/>
-        </w:rPr>
-        <w:t xml:space="preserve">f- Criar um arquivo chamado index.html (modo raiz) </w:t>
-      </w:r>
-    </w:p>
-    <w:p>
-      <w:pPr>
-        <w:rPr>
-          <w:lang w:val="pt-BR"/>
-        </w:rPr>
-      </w:pPr>
-      <w:r>
-        <w:rPr>
-          <w:lang w:val="pt-BR"/>
-        </w:rPr>
-        <w:t xml:space="preserve">g- Criar a estrutura básica (modo Nutella) </w:t>
-      </w:r>
-    </w:p>
-    <w:p>
-      <w:pPr>
-        <w:rPr>
-          <w:lang w:val="pt-BR"/>
-        </w:rPr>
-      </w:pPr>
-      <w:r>
-        <w:rPr>
-          <w:lang w:val="pt-BR"/>
-        </w:rPr>
         <w:t xml:space="preserve">h - No html criar: -Titulo,  -Subtítulo,  -Imagem de moto  </w:t>
       </w:r>
     </w:p>

</xml_diff>

<commit_message>
Exercício 5 no Word.
</commit_message>
<xml_diff>
--- a/QUESTÕES.docx
+++ b/QUESTÕES.docx
@@ -565,6 +565,107 @@
           <w:lang w:val="pt-BR"/>
         </w:rPr>
       </w:pPr>
+      <w:r>
+        <w:rPr>
+          <w:noProof/>
+        </w:rPr>
+        <w:drawing>
+          <wp:inline distT="0" distB="0" distL="0" distR="0" wp14:anchorId="0604C7EA" wp14:editId="4D5C4CC9">
+            <wp:extent cx="3353091" cy="1950889"/>
+            <wp:effectExtent l="0" t="0" r="0" b="0"/>
+            <wp:docPr id="225674582" name="Imagem 1" descr="Texto&#10;&#10;Descrição gerada automaticamente"/>
+            <wp:cNvGraphicFramePr>
+              <a:graphicFrameLocks xmlns:a="http://schemas.openxmlformats.org/drawingml/2006/main" noChangeAspect="1"/>
+            </wp:cNvGraphicFramePr>
+            <a:graphic xmlns:a="http://schemas.openxmlformats.org/drawingml/2006/main">
+              <a:graphicData uri="http://schemas.openxmlformats.org/drawingml/2006/picture">
+                <pic:pic xmlns:pic="http://schemas.openxmlformats.org/drawingml/2006/picture">
+                  <pic:nvPicPr>
+                    <pic:cNvPr id="225674582" name="Imagem 1" descr="Texto&#10;&#10;Descrição gerada automaticamente"/>
+                    <pic:cNvPicPr/>
+                  </pic:nvPicPr>
+                  <pic:blipFill>
+                    <a:blip r:embed="rId9"/>
+                    <a:stretch>
+                      <a:fillRect/>
+                    </a:stretch>
+                  </pic:blipFill>
+                  <pic:spPr>
+                    <a:xfrm>
+                      <a:off x="0" y="0"/>
+                      <a:ext cx="3353091" cy="1950889"/>
+                    </a:xfrm>
+                    <a:prstGeom prst="rect">
+                      <a:avLst/>
+                    </a:prstGeom>
+                  </pic:spPr>
+                </pic:pic>
+              </a:graphicData>
+            </a:graphic>
+          </wp:inline>
+        </w:drawing>
+      </w:r>
+    </w:p>
+    <w:p>
+      <w:pPr>
+        <w:rPr>
+          <w:lang w:val="pt-BR"/>
+        </w:rPr>
+      </w:pPr>
+      <w:r>
+        <w:rPr>
+          <w:noProof/>
+        </w:rPr>
+        <w:lastRenderedPageBreak/>
+        <w:drawing>
+          <wp:inline distT="0" distB="0" distL="0" distR="0" wp14:anchorId="34A6FA58" wp14:editId="56E8DC1E">
+            <wp:extent cx="4709160" cy="4968240"/>
+            <wp:effectExtent l="0" t="0" r="0" b="3810"/>
+            <wp:docPr id="1172961284" name="Imagem 10" descr="Tela de celular&#10;&#10;Descrição gerada automaticamente"/>
+            <wp:cNvGraphicFramePr>
+              <a:graphicFrameLocks xmlns:a="http://schemas.openxmlformats.org/drawingml/2006/main" noChangeAspect="1"/>
+            </wp:cNvGraphicFramePr>
+            <a:graphic xmlns:a="http://schemas.openxmlformats.org/drawingml/2006/main">
+              <a:graphicData uri="http://schemas.openxmlformats.org/drawingml/2006/picture">
+                <pic:pic xmlns:pic="http://schemas.openxmlformats.org/drawingml/2006/picture">
+                  <pic:nvPicPr>
+                    <pic:cNvPr id="1172961284" name="Imagem 10" descr="Tela de celular&#10;&#10;Descrição gerada automaticamente"/>
+                    <pic:cNvPicPr>
+                      <a:picLocks noChangeAspect="1" noChangeArrowheads="1"/>
+                    </pic:cNvPicPr>
+                  </pic:nvPicPr>
+                  <pic:blipFill>
+                    <a:blip r:embed="rId5">
+                      <a:extLst>
+                        <a:ext uri="{28A0092B-C50C-407E-A947-70E740481C1C}">
+                          <a14:useLocalDpi xmlns:a14="http://schemas.microsoft.com/office/drawing/2010/main" val="0"/>
+                        </a:ext>
+                      </a:extLst>
+                    </a:blip>
+                    <a:srcRect/>
+                    <a:stretch>
+                      <a:fillRect/>
+                    </a:stretch>
+                  </pic:blipFill>
+                  <pic:spPr bwMode="auto">
+                    <a:xfrm>
+                      <a:off x="0" y="0"/>
+                      <a:ext cx="4709160" cy="4968240"/>
+                    </a:xfrm>
+                    <a:prstGeom prst="rect">
+                      <a:avLst/>
+                    </a:prstGeom>
+                    <a:noFill/>
+                    <a:ln>
+                      <a:noFill/>
+                    </a:ln>
+                  </pic:spPr>
+                </pic:pic>
+              </a:graphicData>
+            </a:graphic>
+          </wp:inline>
+        </w:drawing>
+      </w:r>
     </w:p>
     <w:p>
       <w:pPr>
@@ -667,33 +768,33 @@
         <w:rPr>
           <w:lang w:val="pt-BR"/>
         </w:rPr>
+        <w:t xml:space="preserve">h - No html criar: -Titulo,  -Subtítulo,  -Imagem de moto  </w:t>
+      </w:r>
+    </w:p>
+    <w:p>
+      <w:pPr>
+        <w:rPr>
+          <w:lang w:val="pt-BR"/>
+        </w:rPr>
+      </w:pPr>
+      <w:r>
+        <w:rPr>
+          <w:lang w:val="pt-BR"/>
+        </w:rPr>
+        <w:t xml:space="preserve">-Tabela com 5 motos (modelo, ano, descrição, imagem) </w:t>
+      </w:r>
+    </w:p>
+    <w:p>
+      <w:pPr>
+        <w:rPr>
+          <w:lang w:val="pt-BR"/>
+        </w:rPr>
+      </w:pPr>
+      <w:r>
+        <w:rPr>
+          <w:lang w:val="pt-BR"/>
+        </w:rPr>
         <w:lastRenderedPageBreak/>
-        <w:t xml:space="preserve">h - No html criar: -Titulo,  -Subtítulo,  -Imagem de moto  </w:t>
-      </w:r>
-    </w:p>
-    <w:p>
-      <w:pPr>
-        <w:rPr>
-          <w:lang w:val="pt-BR"/>
-        </w:rPr>
-      </w:pPr>
-      <w:r>
-        <w:rPr>
-          <w:lang w:val="pt-BR"/>
-        </w:rPr>
-        <w:t xml:space="preserve">-Tabela com 5 motos (modelo, ano, descrição, imagem) </w:t>
-      </w:r>
-    </w:p>
-    <w:p>
-      <w:pPr>
-        <w:rPr>
-          <w:lang w:val="pt-BR"/>
-        </w:rPr>
-      </w:pPr>
-      <w:r>
-        <w:rPr>
-          <w:lang w:val="pt-BR"/>
-        </w:rPr>
         <w:t xml:space="preserve">i- Criar um commit para cada fase desenvolvida. </w:t>
       </w:r>
     </w:p>

</xml_diff>

<commit_message>
Exercício 6 no Word.
</commit_message>
<xml_diff>
--- a/QUESTÕES.docx
+++ b/QUESTÕES.docx
@@ -25,7 +25,35 @@
         <w:rPr>
           <w:lang w:val="pt-BR"/>
         </w:rPr>
-        <w:t xml:space="preserve">1 - Como declarar uma variável com valor undefined, vazio e com valor em JavaScript? Exemplifique e demonstre a saída do valor da variável! (5 Pontos) </w:t>
+        <w:t xml:space="preserve">1 - Como declarar uma variável com valor </w:t>
+      </w:r>
+      <w:proofErr w:type="spellStart"/>
+      <w:r>
+        <w:rPr>
+          <w:lang w:val="pt-BR"/>
+        </w:rPr>
+        <w:t>undefined</w:t>
+      </w:r>
+      <w:proofErr w:type="spellEnd"/>
+      <w:r>
+        <w:rPr>
+          <w:lang w:val="pt-BR"/>
+        </w:rPr>
+        <w:t xml:space="preserve">, vazio e com valor em </w:t>
+      </w:r>
+      <w:proofErr w:type="spellStart"/>
+      <w:r>
+        <w:rPr>
+          <w:lang w:val="pt-BR"/>
+        </w:rPr>
+        <w:t>JavaScript</w:t>
+      </w:r>
+      <w:proofErr w:type="spellEnd"/>
+      <w:r>
+        <w:rPr>
+          <w:lang w:val="pt-BR"/>
+        </w:rPr>
+        <w:t xml:space="preserve">? Exemplifique e demonstre a saída do valor da variável! (5 Pontos) </w:t>
       </w:r>
     </w:p>
     <w:p>
@@ -54,7 +82,7 @@
                     <pic:cNvPicPr/>
                   </pic:nvPicPr>
                   <pic:blipFill>
-                    <a:blip r:embed="rId4"/>
+                    <a:blip r:embed="rId6"/>
                     <a:stretch>
                       <a:fillRect/>
                     </a:stretch>
@@ -103,7 +131,7 @@
                     </pic:cNvPicPr>
                   </pic:nvPicPr>
                   <pic:blipFill>
-                    <a:blip r:embed="rId5">
+                    <a:blip r:embed="rId7">
                       <a:extLst>
                         <a:ext uri="{28A0092B-C50C-407E-A947-70E740481C1C}">
                           <a14:useLocalDpi xmlns:a14="http://schemas.microsoft.com/office/drawing/2010/main" val="0"/>
@@ -159,7 +187,35 @@
         <w:rPr>
           <w:lang w:val="pt-BR"/>
         </w:rPr>
-        <w:t xml:space="preserve">2- Crie um programa que declare a variável como String depois converta para float e em seguida apresente o tipo da variável. (15 Pontos) </w:t>
+        <w:t xml:space="preserve">2- Crie um programa que declare a variável como </w:t>
+      </w:r>
+      <w:proofErr w:type="spellStart"/>
+      <w:r>
+        <w:rPr>
+          <w:lang w:val="pt-BR"/>
+        </w:rPr>
+        <w:t>String</w:t>
+      </w:r>
+      <w:proofErr w:type="spellEnd"/>
+      <w:r>
+        <w:rPr>
+          <w:lang w:val="pt-BR"/>
+        </w:rPr>
+        <w:t xml:space="preserve"> depois converta para </w:t>
+      </w:r>
+      <w:proofErr w:type="spellStart"/>
+      <w:r>
+        <w:rPr>
+          <w:lang w:val="pt-BR"/>
+        </w:rPr>
+        <w:t>float</w:t>
+      </w:r>
+      <w:proofErr w:type="spellEnd"/>
+      <w:r>
+        <w:rPr>
+          <w:lang w:val="pt-BR"/>
+        </w:rPr>
+        <w:t xml:space="preserve"> e em seguida apresente o tipo da variável. (15 Pontos) </w:t>
       </w:r>
     </w:p>
     <w:p>
@@ -191,7 +247,7 @@
                     </pic:cNvPicPr>
                   </pic:nvPicPr>
                   <pic:blipFill>
-                    <a:blip r:embed="rId6">
+                    <a:blip r:embed="rId8">
                       <a:extLst>
                         <a:ext uri="{28A0092B-C50C-407E-A947-70E740481C1C}">
                           <a14:useLocalDpi xmlns:a14="http://schemas.microsoft.com/office/drawing/2010/main" val="0"/>
@@ -251,7 +307,7 @@
                     </pic:cNvPicPr>
                   </pic:nvPicPr>
                   <pic:blipFill>
-                    <a:blip r:embed="rId5">
+                    <a:blip r:embed="rId7">
                       <a:extLst>
                         <a:ext uri="{28A0092B-C50C-407E-A947-70E740481C1C}">
                           <a14:useLocalDpi xmlns:a14="http://schemas.microsoft.com/office/drawing/2010/main" val="0"/>
@@ -307,7 +363,35 @@
         <w:rPr>
           <w:lang w:val="pt-BR"/>
         </w:rPr>
-        <w:t xml:space="preserve">3- Crie um programa que declare a variável como int depois converta para float e em seguida apresente o tipo da variável. (20 Pontos) </w:t>
+        <w:t xml:space="preserve">3- Crie um programa que declare a variável como </w:t>
+      </w:r>
+      <w:proofErr w:type="spellStart"/>
+      <w:r>
+        <w:rPr>
+          <w:lang w:val="pt-BR"/>
+        </w:rPr>
+        <w:t>int</w:t>
+      </w:r>
+      <w:proofErr w:type="spellEnd"/>
+      <w:r>
+        <w:rPr>
+          <w:lang w:val="pt-BR"/>
+        </w:rPr>
+        <w:t xml:space="preserve"> depois converta para </w:t>
+      </w:r>
+      <w:proofErr w:type="spellStart"/>
+      <w:r>
+        <w:rPr>
+          <w:lang w:val="pt-BR"/>
+        </w:rPr>
+        <w:t>float</w:t>
+      </w:r>
+      <w:proofErr w:type="spellEnd"/>
+      <w:r>
+        <w:rPr>
+          <w:lang w:val="pt-BR"/>
+        </w:rPr>
+        <w:t xml:space="preserve"> e em seguida apresente o tipo da variável. (20 Pontos) </w:t>
       </w:r>
     </w:p>
     <w:p>
@@ -336,7 +420,7 @@
                     <pic:cNvPicPr/>
                   </pic:nvPicPr>
                   <pic:blipFill>
-                    <a:blip r:embed="rId7"/>
+                    <a:blip r:embed="rId9"/>
                     <a:stretch>
                       <a:fillRect/>
                     </a:stretch>
@@ -386,7 +470,7 @@
                     </pic:cNvPicPr>
                   </pic:nvPicPr>
                   <pic:blipFill>
-                    <a:blip r:embed="rId5">
+                    <a:blip r:embed="rId7">
                       <a:extLst>
                         <a:ext uri="{28A0092B-C50C-407E-A947-70E740481C1C}">
                           <a14:useLocalDpi xmlns:a14="http://schemas.microsoft.com/office/drawing/2010/main" val="0"/>
@@ -435,7 +519,35 @@
         <w:rPr>
           <w:lang w:val="pt-BR"/>
         </w:rPr>
-        <w:t xml:space="preserve">4- Crie um programa que declare a variável como float depois converta para int e em seguida apresente o tipo da variável. (20 Pontos) </w:t>
+        <w:t xml:space="preserve">4- Crie um programa que declare a variável como </w:t>
+      </w:r>
+      <w:proofErr w:type="spellStart"/>
+      <w:r>
+        <w:rPr>
+          <w:lang w:val="pt-BR"/>
+        </w:rPr>
+        <w:t>float</w:t>
+      </w:r>
+      <w:proofErr w:type="spellEnd"/>
+      <w:r>
+        <w:rPr>
+          <w:lang w:val="pt-BR"/>
+        </w:rPr>
+        <w:t xml:space="preserve"> depois converta para </w:t>
+      </w:r>
+      <w:proofErr w:type="spellStart"/>
+      <w:r>
+        <w:rPr>
+          <w:lang w:val="pt-BR"/>
+        </w:rPr>
+        <w:t>int</w:t>
+      </w:r>
+      <w:proofErr w:type="spellEnd"/>
+      <w:r>
+        <w:rPr>
+          <w:lang w:val="pt-BR"/>
+        </w:rPr>
+        <w:t xml:space="preserve"> e em seguida apresente o tipo da variável. (20 Pontos) </w:t>
       </w:r>
     </w:p>
     <w:p>
@@ -464,7 +576,7 @@
                     <pic:cNvPicPr/>
                   </pic:nvPicPr>
                   <pic:blipFill>
-                    <a:blip r:embed="rId8"/>
+                    <a:blip r:embed="rId10"/>
                     <a:stretch>
                       <a:fillRect/>
                     </a:stretch>
@@ -514,7 +626,7 @@
                     </pic:cNvPicPr>
                   </pic:nvPicPr>
                   <pic:blipFill>
-                    <a:blip r:embed="rId5">
+                    <a:blip r:embed="rId7">
                       <a:extLst>
                         <a:ext uri="{28A0092B-C50C-407E-A947-70E740481C1C}">
                           <a14:useLocalDpi xmlns:a14="http://schemas.microsoft.com/office/drawing/2010/main" val="0"/>
@@ -556,7 +668,21 @@
         <w:rPr>
           <w:lang w:val="pt-BR"/>
         </w:rPr>
-        <w:t xml:space="preserve">5- Crie um programa que declare o nome, idade, email e telefone de um usuário e imprima na tela. (20 Pontos) </w:t>
+        <w:t xml:space="preserve">5- Crie um programa que declare o nome, idade, </w:t>
+      </w:r>
+      <w:proofErr w:type="spellStart"/>
+      <w:r>
+        <w:rPr>
+          <w:lang w:val="pt-BR"/>
+        </w:rPr>
+        <w:t>email</w:t>
+      </w:r>
+      <w:proofErr w:type="spellEnd"/>
+      <w:r>
+        <w:rPr>
+          <w:lang w:val="pt-BR"/>
+        </w:rPr>
+        <w:t xml:space="preserve"> e telefone de um usuário e imprima na tela. (20 Pontos) </w:t>
       </w:r>
     </w:p>
     <w:p>
@@ -585,7 +711,7 @@
                     <pic:cNvPicPr/>
                   </pic:nvPicPr>
                   <pic:blipFill>
-                    <a:blip r:embed="rId9"/>
+                    <a:blip r:embed="rId11"/>
                     <a:stretch>
                       <a:fillRect/>
                     </a:stretch>
@@ -635,7 +761,7 @@
                     </pic:cNvPicPr>
                   </pic:nvPicPr>
                   <pic:blipFill>
-                    <a:blip r:embed="rId5">
+                    <a:blip r:embed="rId7">
                       <a:extLst>
                         <a:ext uri="{28A0092B-C50C-407E-A947-70E740481C1C}">
                           <a14:useLocalDpi xmlns:a14="http://schemas.microsoft.com/office/drawing/2010/main" val="0"/>
@@ -677,7 +803,35 @@
         <w:rPr>
           <w:lang w:val="pt-BR"/>
         </w:rPr>
-        <w:t xml:space="preserve">6- O dono de uma loja de motos precisa mostra sua nova coleção de motos e também versionar o código de seu projeto (20 pontos) </w:t>
+        <w:t xml:space="preserve">6- O dono de uma loja de motos precisa </w:t>
+      </w:r>
+      <w:proofErr w:type="gramStart"/>
+      <w:r>
+        <w:rPr>
+          <w:lang w:val="pt-BR"/>
+        </w:rPr>
+        <w:t>mostra</w:t>
+      </w:r>
+      <w:proofErr w:type="gramEnd"/>
+      <w:r>
+        <w:rPr>
+          <w:lang w:val="pt-BR"/>
+        </w:rPr>
+        <w:t xml:space="preserve"> sua nova coleção de motos e também </w:t>
+      </w:r>
+      <w:proofErr w:type="spellStart"/>
+      <w:r>
+        <w:rPr>
+          <w:lang w:val="pt-BR"/>
+        </w:rPr>
+        <w:t>versionar</w:t>
+      </w:r>
+      <w:proofErr w:type="spellEnd"/>
+      <w:r>
+        <w:rPr>
+          <w:lang w:val="pt-BR"/>
+        </w:rPr>
+        <w:t xml:space="preserve"> o código de seu projeto (20 pontos) </w:t>
       </w:r>
     </w:p>
     <w:p>
@@ -716,20 +870,62 @@
         <w:rPr>
           <w:lang w:val="pt-BR"/>
         </w:rPr>
-        <w:t xml:space="preserve">c-Inicializar o git </w:t>
-      </w:r>
-    </w:p>
-    <w:p>
-      <w:pPr>
-        <w:rPr>
-          <w:lang w:val="pt-BR"/>
-        </w:rPr>
-      </w:pPr>
-      <w:r>
-        <w:rPr>
-          <w:lang w:val="pt-BR"/>
-        </w:rPr>
-        <w:t xml:space="preserve">d- Verificar se usuario e email estão ok </w:t>
+        <w:t xml:space="preserve">c-Inicializar o </w:t>
+      </w:r>
+      <w:proofErr w:type="spellStart"/>
+      <w:r>
+        <w:rPr>
+          <w:lang w:val="pt-BR"/>
+        </w:rPr>
+        <w:t>git</w:t>
+      </w:r>
+      <w:proofErr w:type="spellEnd"/>
+      <w:r>
+        <w:rPr>
+          <w:lang w:val="pt-BR"/>
+        </w:rPr>
+        <w:t xml:space="preserve"> </w:t>
+      </w:r>
+    </w:p>
+    <w:p>
+      <w:pPr>
+        <w:rPr>
+          <w:lang w:val="pt-BR"/>
+        </w:rPr>
+      </w:pPr>
+      <w:r>
+        <w:rPr>
+          <w:lang w:val="pt-BR"/>
+        </w:rPr>
+        <w:t xml:space="preserve">d- Verificar se </w:t>
+      </w:r>
+      <w:proofErr w:type="spellStart"/>
+      <w:r>
+        <w:rPr>
+          <w:lang w:val="pt-BR"/>
+        </w:rPr>
+        <w:t>usuario</w:t>
+      </w:r>
+      <w:proofErr w:type="spellEnd"/>
+      <w:r>
+        <w:rPr>
+          <w:lang w:val="pt-BR"/>
+        </w:rPr>
+        <w:t xml:space="preserve"> e </w:t>
+      </w:r>
+      <w:proofErr w:type="spellStart"/>
+      <w:r>
+        <w:rPr>
+          <w:lang w:val="pt-BR"/>
+        </w:rPr>
+        <w:t>email</w:t>
+      </w:r>
+      <w:proofErr w:type="spellEnd"/>
+      <w:r>
+        <w:rPr>
+          <w:lang w:val="pt-BR"/>
+        </w:rPr>
+        <w:t xml:space="preserve"> estão ok </w:t>
       </w:r>
     </w:p>
     <w:p>
@@ -768,7 +964,35 @@
         <w:rPr>
           <w:lang w:val="pt-BR"/>
         </w:rPr>
-        <w:t xml:space="preserve">h - No html criar: -Titulo,  -Subtítulo,  -Imagem de moto  </w:t>
+        <w:t xml:space="preserve">h - No </w:t>
+      </w:r>
+      <w:proofErr w:type="spellStart"/>
+      <w:r>
+        <w:rPr>
+          <w:lang w:val="pt-BR"/>
+        </w:rPr>
+        <w:t>html</w:t>
+      </w:r>
+      <w:proofErr w:type="spellEnd"/>
+      <w:r>
+        <w:rPr>
+          <w:lang w:val="pt-BR"/>
+        </w:rPr>
+        <w:t xml:space="preserve"> criar: -</w:t>
+      </w:r>
+      <w:proofErr w:type="gramStart"/>
+      <w:r>
+        <w:rPr>
+          <w:lang w:val="pt-BR"/>
+        </w:rPr>
+        <w:t>Titulo,  -</w:t>
+      </w:r>
+      <w:proofErr w:type="gramEnd"/>
+      <w:r>
+        <w:rPr>
+          <w:lang w:val="pt-BR"/>
+        </w:rPr>
+        <w:t xml:space="preserve">Subtítulo,  -Imagem de moto  </w:t>
       </w:r>
     </w:p>
     <w:p>
@@ -795,15 +1019,298 @@
           <w:lang w:val="pt-BR"/>
         </w:rPr>
         <w:lastRenderedPageBreak/>
-        <w:t xml:space="preserve">i- Criar um commit para cada fase desenvolvida. </w:t>
-      </w:r>
-    </w:p>
-    <w:p>
-      <w:pPr>
-        <w:rPr>
-          <w:lang w:val="pt-BR"/>
-        </w:rPr>
-      </w:pPr>
+        <w:t xml:space="preserve">i- Criar um </w:t>
+      </w:r>
+      <w:proofErr w:type="spellStart"/>
+      <w:r>
+        <w:rPr>
+          <w:lang w:val="pt-BR"/>
+        </w:rPr>
+        <w:t>commit</w:t>
+      </w:r>
+      <w:proofErr w:type="spellEnd"/>
+      <w:r>
+        <w:rPr>
+          <w:lang w:val="pt-BR"/>
+        </w:rPr>
+        <w:t xml:space="preserve"> para cada fase desenvolvida. </w:t>
+      </w:r>
+    </w:p>
+    <w:p>
+      <w:pPr>
+        <w:rPr>
+          <w:lang w:val="pt-BR"/>
+        </w:rPr>
+      </w:pPr>
+      <w:r>
+        <w:rPr>
+          <w:noProof/>
+        </w:rPr>
+        <w:lastRenderedPageBreak/>
+        <w:drawing>
+          <wp:inline distT="0" distB="0" distL="0" distR="0" wp14:anchorId="1387B944" wp14:editId="6448F4DF">
+            <wp:extent cx="5612130" cy="3298190"/>
+            <wp:effectExtent l="0" t="0" r="7620" b="0"/>
+            <wp:docPr id="2032339465" name="Imagem 1" descr="Texto&#10;&#10;Descrição gerada automaticamente"/>
+            <wp:cNvGraphicFramePr>
+              <a:graphicFrameLocks xmlns:a="http://schemas.openxmlformats.org/drawingml/2006/main" noChangeAspect="1"/>
+            </wp:cNvGraphicFramePr>
+            <a:graphic xmlns:a="http://schemas.openxmlformats.org/drawingml/2006/main">
+              <a:graphicData uri="http://schemas.openxmlformats.org/drawingml/2006/picture">
+                <pic:pic xmlns:pic="http://schemas.openxmlformats.org/drawingml/2006/picture">
+                  <pic:nvPicPr>
+                    <pic:cNvPr id="2032339465" name="Imagem 1" descr="Texto&#10;&#10;Descrição gerada automaticamente"/>
+                    <pic:cNvPicPr/>
+                  </pic:nvPicPr>
+                  <pic:blipFill>
+                    <a:blip r:embed="rId12"/>
+                    <a:stretch>
+                      <a:fillRect/>
+                    </a:stretch>
+                  </pic:blipFill>
+                  <pic:spPr>
+                    <a:xfrm>
+                      <a:off x="0" y="0"/>
+                      <a:ext cx="5612130" cy="3298190"/>
+                    </a:xfrm>
+                    <a:prstGeom prst="rect">
+                      <a:avLst/>
+                    </a:prstGeom>
+                  </pic:spPr>
+                </pic:pic>
+              </a:graphicData>
+            </a:graphic>
+          </wp:inline>
+        </w:drawing>
+      </w:r>
+      <w:r>
+        <w:rPr>
+          <w:noProof/>
+        </w:rPr>
+        <w:drawing>
+          <wp:inline distT="0" distB="0" distL="0" distR="0" wp14:anchorId="3FE04914" wp14:editId="57A578AB">
+            <wp:extent cx="5612130" cy="2150745"/>
+            <wp:effectExtent l="0" t="0" r="7620" b="1905"/>
+            <wp:docPr id="1741763630" name="Imagem 11" descr="Texto&#10;&#10;Descrição gerada automaticamente"/>
+            <wp:cNvGraphicFramePr>
+              <a:graphicFrameLocks xmlns:a="http://schemas.openxmlformats.org/drawingml/2006/main" noChangeAspect="1"/>
+            </wp:cNvGraphicFramePr>
+            <a:graphic xmlns:a="http://schemas.openxmlformats.org/drawingml/2006/main">
+              <a:graphicData uri="http://schemas.openxmlformats.org/drawingml/2006/picture">
+                <pic:pic xmlns:pic="http://schemas.openxmlformats.org/drawingml/2006/picture">
+                  <pic:nvPicPr>
+                    <pic:cNvPr id="1741763630" name="Imagem 11" descr="Texto&#10;&#10;Descrição gerada automaticamente"/>
+                    <pic:cNvPicPr>
+                      <a:picLocks noChangeAspect="1" noChangeArrowheads="1"/>
+                    </pic:cNvPicPr>
+                  </pic:nvPicPr>
+                  <pic:blipFill>
+                    <a:blip r:embed="rId13">
+                      <a:extLst>
+                        <a:ext uri="{28A0092B-C50C-407E-A947-70E740481C1C}">
+                          <a14:useLocalDpi xmlns:a14="http://schemas.microsoft.com/office/drawing/2010/main" val="0"/>
+                        </a:ext>
+                      </a:extLst>
+                    </a:blip>
+                    <a:srcRect/>
+                    <a:stretch>
+                      <a:fillRect/>
+                    </a:stretch>
+                  </pic:blipFill>
+                  <pic:spPr bwMode="auto">
+                    <a:xfrm>
+                      <a:off x="0" y="0"/>
+                      <a:ext cx="5612130" cy="2150745"/>
+                    </a:xfrm>
+                    <a:prstGeom prst="rect">
+                      <a:avLst/>
+                    </a:prstGeom>
+                    <a:noFill/>
+                    <a:ln>
+                      <a:noFill/>
+                    </a:ln>
+                  </pic:spPr>
+                </pic:pic>
+              </a:graphicData>
+            </a:graphic>
+          </wp:inline>
+        </w:drawing>
+      </w:r>
+      <w:r>
+        <w:rPr>
+          <w:noProof/>
+        </w:rPr>
+        <w:drawing>
+          <wp:inline distT="0" distB="0" distL="0" distR="0" wp14:anchorId="3EE6F9AE" wp14:editId="3E054EF2">
+            <wp:extent cx="5524500" cy="2573474"/>
+            <wp:effectExtent l="0" t="0" r="0" b="0"/>
+            <wp:docPr id="323281863" name="Imagem 12" descr="Texto&#10;&#10;Descrição gerada automaticamente"/>
+            <wp:cNvGraphicFramePr>
+              <a:graphicFrameLocks xmlns:a="http://schemas.openxmlformats.org/drawingml/2006/main" noChangeAspect="1"/>
+            </wp:cNvGraphicFramePr>
+            <a:graphic xmlns:a="http://schemas.openxmlformats.org/drawingml/2006/main">
+              <a:graphicData uri="http://schemas.openxmlformats.org/drawingml/2006/picture">
+                <pic:pic xmlns:pic="http://schemas.openxmlformats.org/drawingml/2006/picture">
+                  <pic:nvPicPr>
+                    <pic:cNvPr id="323281863" name="Imagem 12" descr="Texto&#10;&#10;Descrição gerada automaticamente"/>
+                    <pic:cNvPicPr>
+                      <a:picLocks noChangeAspect="1" noChangeArrowheads="1"/>
+                    </pic:cNvPicPr>
+                  </pic:nvPicPr>
+                  <pic:blipFill>
+                    <a:blip r:embed="rId14">
+                      <a:extLst>
+                        <a:ext uri="{28A0092B-C50C-407E-A947-70E740481C1C}">
+                          <a14:useLocalDpi xmlns:a14="http://schemas.microsoft.com/office/drawing/2010/main" val="0"/>
+                        </a:ext>
+                      </a:extLst>
+                    </a:blip>
+                    <a:srcRect/>
+                    <a:stretch>
+                      <a:fillRect/>
+                    </a:stretch>
+                  </pic:blipFill>
+                  <pic:spPr bwMode="auto">
+                    <a:xfrm>
+                      <a:off x="0" y="0"/>
+                      <a:ext cx="5535781" cy="2578729"/>
+                    </a:xfrm>
+                    <a:prstGeom prst="rect">
+                      <a:avLst/>
+                    </a:prstGeom>
+                    <a:noFill/>
+                    <a:ln>
+                      <a:noFill/>
+                    </a:ln>
+                  </pic:spPr>
+                </pic:pic>
+              </a:graphicData>
+            </a:graphic>
+          </wp:inline>
+        </w:drawing>
+      </w:r>
+    </w:p>
+    <w:p>
+      <w:pPr>
+        <w:rPr>
+          <w:lang w:val="pt-BR"/>
+        </w:rPr>
+      </w:pPr>
+      <w:r>
+        <w:rPr>
+          <w:noProof/>
+        </w:rPr>
+        <w:lastRenderedPageBreak/>
+        <w:drawing>
+          <wp:inline distT="0" distB="0" distL="0" distR="0" wp14:anchorId="7A314AAB" wp14:editId="0B36BC03">
+            <wp:extent cx="5612130" cy="6107430"/>
+            <wp:effectExtent l="0" t="0" r="7620" b="7620"/>
+            <wp:docPr id="1186682893" name="Imagem 13" descr="Texto&#10;&#10;Descrição gerada automaticamente"/>
+            <wp:cNvGraphicFramePr>
+              <a:graphicFrameLocks xmlns:a="http://schemas.openxmlformats.org/drawingml/2006/main" noChangeAspect="1"/>
+            </wp:cNvGraphicFramePr>
+            <a:graphic xmlns:a="http://schemas.openxmlformats.org/drawingml/2006/main">
+              <a:graphicData uri="http://schemas.openxmlformats.org/drawingml/2006/picture">
+                <pic:pic xmlns:pic="http://schemas.openxmlformats.org/drawingml/2006/picture">
+                  <pic:nvPicPr>
+                    <pic:cNvPr id="1186682893" name="Imagem 13" descr="Texto&#10;&#10;Descrição gerada automaticamente"/>
+                    <pic:cNvPicPr>
+                      <a:picLocks noChangeAspect="1" noChangeArrowheads="1"/>
+                    </pic:cNvPicPr>
+                  </pic:nvPicPr>
+                  <pic:blipFill>
+                    <a:blip r:embed="rId15">
+                      <a:extLst>
+                        <a:ext uri="{28A0092B-C50C-407E-A947-70E740481C1C}">
+                          <a14:useLocalDpi xmlns:a14="http://schemas.microsoft.com/office/drawing/2010/main" val="0"/>
+                        </a:ext>
+                      </a:extLst>
+                    </a:blip>
+                    <a:srcRect/>
+                    <a:stretch>
+                      <a:fillRect/>
+                    </a:stretch>
+                  </pic:blipFill>
+                  <pic:spPr bwMode="auto">
+                    <a:xfrm>
+                      <a:off x="0" y="0"/>
+                      <a:ext cx="5612130" cy="6107430"/>
+                    </a:xfrm>
+                    <a:prstGeom prst="rect">
+                      <a:avLst/>
+                    </a:prstGeom>
+                    <a:noFill/>
+                    <a:ln>
+                      <a:noFill/>
+                    </a:ln>
+                  </pic:spPr>
+                </pic:pic>
+              </a:graphicData>
+            </a:graphic>
+          </wp:inline>
+        </w:drawing>
+      </w:r>
+    </w:p>
+    <w:p>
+      <w:pPr>
+        <w:rPr>
+          <w:lang w:val="pt-BR"/>
+        </w:rPr>
+      </w:pPr>
+      <w:r>
+        <w:rPr>
+          <w:noProof/>
+        </w:rPr>
+        <w:lastRenderedPageBreak/>
+        <w:drawing>
+          <wp:inline distT="0" distB="0" distL="0" distR="0" wp14:anchorId="1D37A411" wp14:editId="14BDB8B9">
+            <wp:extent cx="5612130" cy="4138295"/>
+            <wp:effectExtent l="0" t="0" r="7620" b="0"/>
+            <wp:docPr id="1088506089" name="Imagem 14" descr="Texto&#10;&#10;Descrição gerada automaticamente"/>
+            <wp:cNvGraphicFramePr>
+              <a:graphicFrameLocks xmlns:a="http://schemas.openxmlformats.org/drawingml/2006/main" noChangeAspect="1"/>
+            </wp:cNvGraphicFramePr>
+            <a:graphic xmlns:a="http://schemas.openxmlformats.org/drawingml/2006/main">
+              <a:graphicData uri="http://schemas.openxmlformats.org/drawingml/2006/picture">
+                <pic:pic xmlns:pic="http://schemas.openxmlformats.org/drawingml/2006/picture">
+                  <pic:nvPicPr>
+                    <pic:cNvPr id="1088506089" name="Imagem 14" descr="Texto&#10;&#10;Descrição gerada automaticamente"/>
+                    <pic:cNvPicPr>
+                      <a:picLocks noChangeAspect="1" noChangeArrowheads="1"/>
+                    </pic:cNvPicPr>
+                  </pic:nvPicPr>
+                  <pic:blipFill>
+                    <a:blip r:embed="rId16">
+                      <a:extLst>
+                        <a:ext uri="{28A0092B-C50C-407E-A947-70E740481C1C}">
+                          <a14:useLocalDpi xmlns:a14="http://schemas.microsoft.com/office/drawing/2010/main" val="0"/>
+                        </a:ext>
+                      </a:extLst>
+                    </a:blip>
+                    <a:srcRect/>
+                    <a:stretch>
+                      <a:fillRect/>
+                    </a:stretch>
+                  </pic:blipFill>
+                  <pic:spPr bwMode="auto">
+                    <a:xfrm>
+                      <a:off x="0" y="0"/>
+                      <a:ext cx="5612130" cy="4138295"/>
+                    </a:xfrm>
+                    <a:prstGeom prst="rect">
+                      <a:avLst/>
+                    </a:prstGeom>
+                    <a:noFill/>
+                    <a:ln>
+                      <a:noFill/>
+                    </a:ln>
+                  </pic:spPr>
+                </pic:pic>
+              </a:graphicData>
+            </a:graphic>
+          </wp:inline>
+        </w:drawing>
+      </w:r>
     </w:p>
     <w:sectPr>
       <w:pgSz w:w="12240" w:h="15840"/>
@@ -813,6 +1320,56 @@
     </w:sectPr>
   </w:body>
 </w:document>
+</file>
+
+<file path=word/endnotes.xml><?xml version="1.0" encoding="utf-8"?>
+<w:endnotes xmlns:wpc="http://schemas.microsoft.com/office/word/2010/wordprocessingCanvas" xmlns:cx="http://schemas.microsoft.com/office/drawing/2014/chartex" xmlns:cx1="http://schemas.microsoft.com/office/drawing/2015/9/8/chartex" xmlns:cx2="http://schemas.microsoft.com/office/drawing/2015/10/21/chartex" xmlns:cx3="http://schemas.microsoft.com/office/drawing/2016/5/9/chartex" xmlns:cx4="http://schemas.microsoft.com/office/drawing/2016/5/10/chartex" xmlns:cx5="http://schemas.microsoft.com/office/drawing/2016/5/11/chartex" xmlns:cx6="http://schemas.microsoft.com/office/drawing/2016/5/12/chartex" xmlns:cx7="http://schemas.microsoft.com/office/drawing/2016/5/13/chartex" xmlns:cx8="http://schemas.microsoft.com/office/drawing/2016/5/14/chartex" xmlns:mc="http://schemas.openxmlformats.org/markup-compatibility/2006" xmlns:aink="http://schemas.microsoft.com/office/drawing/2016/ink" xmlns:am3d="http://schemas.microsoft.com/office/drawing/2017/model3d" xmlns:o="urn:schemas-microsoft-com:office:office" xmlns:oel="http://schemas.microsoft.com/office/2019/extlst" xmlns:r="http://schemas.openxmlformats.org/officeDocument/2006/relationships" xmlns:m="http://schemas.openxmlformats.org/officeDocument/2006/math" xmlns:v="urn:schemas-microsoft-com:vml" xmlns:wp14="http://schemas.microsoft.com/office/word/2010/wordprocessingDrawing" xmlns:wp="http://schemas.openxmlformats.org/drawingml/2006/wordprocessingDrawing" xmlns:w10="urn:schemas-microsoft-com:office:word" xmlns:w="http://schemas.openxmlformats.org/wordprocessingml/2006/main" xmlns:w14="http://schemas.microsoft.com/office/word/2010/wordml" xmlns:w15="http://schemas.microsoft.com/office/word/2012/wordml" xmlns:w16cex="http://schemas.microsoft.com/office/word/2018/wordml/cex" xmlns:w16cid="http://schemas.microsoft.com/office/word/2016/wordml/cid" xmlns:w16="http://schemas.microsoft.com/office/word/2018/wordml" xmlns:w16du="http://schemas.microsoft.com/office/word/2023/wordml/word16du" xmlns:w16sdtdh="http://schemas.microsoft.com/office/word/2020/wordml/sdtdatahash" xmlns:w16se="http://schemas.microsoft.com/office/word/2015/wordml/symex" xmlns:wpg="http://schemas.microsoft.com/office/word/2010/wordprocessingGroup" xmlns:wpi="http://schemas.microsoft.com/office/word/2010/wordprocessingInk" xmlns:wne="http://schemas.microsoft.com/office/word/2006/wordml" xmlns:wps="http://schemas.microsoft.com/office/word/2010/wordprocessingShape" mc:Ignorable="w14 w15 w16se w16cid w16 w16cex w16sdtdh w16du wp14">
+  <w:endnote w:type="separator" w:id="-1">
+    <w:p>
+      <w:pPr>
+        <w:spacing w:after="0" w:line="240" w:lineRule="auto"/>
+      </w:pPr>
+      <w:r>
+        <w:separator/>
+      </w:r>
+    </w:p>
+  </w:endnote>
+  <w:endnote w:type="continuationSeparator" w:id="0">
+    <w:p>
+      <w:pPr>
+        <w:spacing w:after="0" w:line="240" w:lineRule="auto"/>
+      </w:pPr>
+      <w:r>
+        <w:continuationSeparator/>
+      </w:r>
+    </w:p>
+  </w:endnote>
+</w:endnotes>
+</file>
+
+<file path=word/footnotes.xml><?xml version="1.0" encoding="utf-8"?>
+<w:footnotes xmlns:wpc="http://schemas.microsoft.com/office/word/2010/wordprocessingCanvas" xmlns:cx="http://schemas.microsoft.com/office/drawing/2014/chartex" xmlns:cx1="http://schemas.microsoft.com/office/drawing/2015/9/8/chartex" xmlns:cx2="http://schemas.microsoft.com/office/drawing/2015/10/21/chartex" xmlns:cx3="http://schemas.microsoft.com/office/drawing/2016/5/9/chartex" xmlns:cx4="http://schemas.microsoft.com/office/drawing/2016/5/10/chartex" xmlns:cx5="http://schemas.microsoft.com/office/drawing/2016/5/11/chartex" xmlns:cx6="http://schemas.microsoft.com/office/drawing/2016/5/12/chartex" xmlns:cx7="http://schemas.microsoft.com/office/drawing/2016/5/13/chartex" xmlns:cx8="http://schemas.microsoft.com/office/drawing/2016/5/14/chartex" xmlns:mc="http://schemas.openxmlformats.org/markup-compatibility/2006" xmlns:aink="http://schemas.microsoft.com/office/drawing/2016/ink" xmlns:am3d="http://schemas.microsoft.com/office/drawing/2017/model3d" xmlns:o="urn:schemas-microsoft-com:office:office" xmlns:oel="http://schemas.microsoft.com/office/2019/extlst" xmlns:r="http://schemas.openxmlformats.org/officeDocument/2006/relationships" xmlns:m="http://schemas.openxmlformats.org/officeDocument/2006/math" xmlns:v="urn:schemas-microsoft-com:vml" xmlns:wp14="http://schemas.microsoft.com/office/word/2010/wordprocessingDrawing" xmlns:wp="http://schemas.openxmlformats.org/drawingml/2006/wordprocessingDrawing" xmlns:w10="urn:schemas-microsoft-com:office:word" xmlns:w="http://schemas.openxmlformats.org/wordprocessingml/2006/main" xmlns:w14="http://schemas.microsoft.com/office/word/2010/wordml" xmlns:w15="http://schemas.microsoft.com/office/word/2012/wordml" xmlns:w16cex="http://schemas.microsoft.com/office/word/2018/wordml/cex" xmlns:w16cid="http://schemas.microsoft.com/office/word/2016/wordml/cid" xmlns:w16="http://schemas.microsoft.com/office/word/2018/wordml" xmlns:w16du="http://schemas.microsoft.com/office/word/2023/wordml/word16du" xmlns:w16sdtdh="http://schemas.microsoft.com/office/word/2020/wordml/sdtdatahash" xmlns:w16se="http://schemas.microsoft.com/office/word/2015/wordml/symex" xmlns:wpg="http://schemas.microsoft.com/office/word/2010/wordprocessingGroup" xmlns:wpi="http://schemas.microsoft.com/office/word/2010/wordprocessingInk" xmlns:wne="http://schemas.microsoft.com/office/word/2006/wordml" xmlns:wps="http://schemas.microsoft.com/office/word/2010/wordprocessingShape" mc:Ignorable="w14 w15 w16se w16cid w16 w16cex w16sdtdh w16du wp14">
+  <w:footnote w:type="separator" w:id="-1">
+    <w:p>
+      <w:pPr>
+        <w:spacing w:after="0" w:line="240" w:lineRule="auto"/>
+      </w:pPr>
+      <w:r>
+        <w:separator/>
+      </w:r>
+    </w:p>
+  </w:footnote>
+  <w:footnote w:type="continuationSeparator" w:id="0">
+    <w:p>
+      <w:pPr>
+        <w:spacing w:after="0" w:line="240" w:lineRule="auto"/>
+      </w:pPr>
+      <w:r>
+        <w:continuationSeparator/>
+      </w:r>
+    </w:p>
+  </w:footnote>
+</w:footnotes>
 </file>
 
 <file path=word/styles.xml><?xml version="1.0" encoding="utf-8"?>
@@ -1732,6 +2289,50 @@
       <w:spacing w:val="5"/>
     </w:rPr>
   </w:style>
+  <w:style w:type="paragraph" w:styleId="Cabealho">
+    <w:name w:val="header"/>
+    <w:basedOn w:val="Normal"/>
+    <w:link w:val="CabealhoChar"/>
+    <w:uiPriority w:val="99"/>
+    <w:unhideWhenUsed/>
+    <w:rsid w:val="00C3292F"/>
+    <w:pPr>
+      <w:tabs>
+        <w:tab w:val="center" w:pos="4419"/>
+        <w:tab w:val="right" w:pos="8838"/>
+      </w:tabs>
+      <w:spacing w:after="0" w:line="240" w:lineRule="auto"/>
+    </w:pPr>
+  </w:style>
+  <w:style w:type="character" w:customStyle="1" w:styleId="CabealhoChar">
+    <w:name w:val="Cabeçalho Char"/>
+    <w:basedOn w:val="Fontepargpadro"/>
+    <w:link w:val="Cabealho"/>
+    <w:uiPriority w:val="99"/>
+    <w:rsid w:val="00C3292F"/>
+  </w:style>
+  <w:style w:type="paragraph" w:styleId="Rodap">
+    <w:name w:val="footer"/>
+    <w:basedOn w:val="Normal"/>
+    <w:link w:val="RodapChar"/>
+    <w:uiPriority w:val="99"/>
+    <w:unhideWhenUsed/>
+    <w:rsid w:val="00C3292F"/>
+    <w:pPr>
+      <w:tabs>
+        <w:tab w:val="center" w:pos="4419"/>
+        <w:tab w:val="right" w:pos="8838"/>
+      </w:tabs>
+      <w:spacing w:after="0" w:line="240" w:lineRule="auto"/>
+    </w:pPr>
+  </w:style>
+  <w:style w:type="character" w:customStyle="1" w:styleId="RodapChar">
+    <w:name w:val="Rodapé Char"/>
+    <w:basedOn w:val="Fontepargpadro"/>
+    <w:link w:val="Rodap"/>
+    <w:uiPriority w:val="99"/>
+    <w:rsid w:val="00C3292F"/>
+  </w:style>
 </w:styles>
 </file>
 

</xml_diff>